<commit_message>
Added rest of exercise 4
</commit_message>
<xml_diff>
--- a/Ćwiczenie 4 - Adapter/Sprawozdanie z ćwiczenia 2 - Singleton.docx
+++ b/Ćwiczenie 4 - Adapter/Sprawozdanie z ćwiczenia 2 - Singleton.docx
@@ -149,7 +149,7 @@
           <w:szCs w:val="28"/>
           <w:lang w:val="pl-PL"/>
         </w:rPr>
-        <w:t>2</w:t>
+        <w:t>4</w:t>
       </w:r>
       <w:r>
         <w:rPr>
@@ -173,7 +173,7 @@
           <w:szCs w:val="28"/>
           <w:lang w:val="pl-PL"/>
         </w:rPr>
-        <w:t xml:space="preserve"> Singleton</w:t>
+        <w:t xml:space="preserve"> </w:t>
       </w:r>
       <w:r>
         <w:rPr>
@@ -181,15 +181,7 @@
           <w:szCs w:val="28"/>
           <w:lang w:val="pl-PL"/>
         </w:rPr>
-        <w:t xml:space="preserve"> </w:t>
-      </w:r>
-      <w:r>
-        <w:rPr>
-          <w:sz w:val="28"/>
-          <w:szCs w:val="28"/>
-          <w:lang w:val="pl-PL"/>
-        </w:rPr>
-        <w:t>Zadanie</w:t>
+        <w:t>Adapter</w:t>
       </w:r>
     </w:p>
     <w:p>
@@ -403,14 +395,15 @@
         <w:rPr>
           <w:lang w:val="pl-PL"/>
         </w:rPr>
-        <w:t>Celem ćwiczenia było zaprojektowanie i zaimplementowanie bufora wydruku z wykorzystaniem wzorca Singleton w języku C#. Bufor ma na celu zarządzanie zadaniami drukowania wysyłanymi do drukarki.</w:t>
-      </w:r>
-      <w:r>
-        <w:rPr>
-          <w:lang w:val="pl-PL"/>
-        </w:rPr>
-        <w:br w:type="page"/>
-      </w:r>
+        <w:t>Celem ćwiczenia było przetestowanie wiedzy z wzorca projektowego adapter. Adapter miał służyć do obsługi metody obliczającej pole kwadratu.</w:t>
+      </w:r>
+    </w:p>
+    <w:p>
+      <w:pPr>
+        <w:rPr>
+          <w:lang w:val="pl-PL"/>
+        </w:rPr>
+      </w:pPr>
     </w:p>
     <w:p>
       <w:pPr>
@@ -427,37 +420,132 @@
         <w:rPr>
           <w:lang w:val="pl-PL"/>
         </w:rPr>
-        <w:lastRenderedPageBreak/>
         <w:t>Opis rozwiązania</w:t>
       </w:r>
     </w:p>
     <w:p>
       <w:pPr>
-        <w:shd w:val="clear" w:color="auto" w:fill="FFFFFF"/>
-        <w:spacing w:before="100" w:beforeAutospacing="1" w:after="100" w:afterAutospacing="1" w:line="240" w:lineRule="auto"/>
-        <w:rPr>
-          <w:lang w:val="pl-PL"/>
-        </w:rPr>
-      </w:pPr>
-      <w:r>
-        <w:rPr>
-          <w:lang w:val="pl-PL"/>
-        </w:rPr>
-        <w:t xml:space="preserve">Wzorzec Singleton zapewnia, że w aplikacji istnieje tylko jedna instancja danej klasy. W tym przypadku klasa </w:t>
-      </w:r>
-      <w:proofErr w:type="spellStart"/>
-      <w:r>
-        <w:rPr>
-          <w:lang w:val="pl-PL"/>
-        </w:rPr>
-        <w:t>SingletonBuforWydruku</w:t>
-      </w:r>
-      <w:proofErr w:type="spellEnd"/>
-      <w:r>
-        <w:rPr>
-          <w:lang w:val="pl-PL"/>
-        </w:rPr>
-        <w:t xml:space="preserve"> reprezentuje pojedynczy bufor, do którego wszystkie wątki programu mogą dodawać zadania drukowania.</w:t>
+        <w:rPr>
+          <w:lang w:val="pl-PL"/>
+        </w:rPr>
+      </w:pPr>
+      <w:r>
+        <w:rPr>
+          <w:lang w:val="pl-PL"/>
+        </w:rPr>
+        <w:t xml:space="preserve">W przedstawionym kodzie wzorzec Adapter został wykorzystany do zaadaptowania klasy </w:t>
+      </w:r>
+      <w:proofErr w:type="spellStart"/>
+      <w:r>
+        <w:rPr>
+          <w:lang w:val="pl-PL"/>
+        </w:rPr>
+        <w:t>SquareAdaptee</w:t>
+      </w:r>
+      <w:proofErr w:type="spellEnd"/>
+      <w:r>
+        <w:rPr>
+          <w:lang w:val="pl-PL"/>
+        </w:rPr>
+        <w:t xml:space="preserve"> do interfejsu </w:t>
+      </w:r>
+      <w:proofErr w:type="spellStart"/>
+      <w:r>
+        <w:rPr>
+          <w:lang w:val="pl-PL"/>
+        </w:rPr>
+        <w:t>ITarget</w:t>
+      </w:r>
+      <w:proofErr w:type="spellEnd"/>
+      <w:r>
+        <w:rPr>
+          <w:lang w:val="pl-PL"/>
+        </w:rPr>
+        <w:t xml:space="preserve">. Klasa </w:t>
+      </w:r>
+      <w:proofErr w:type="spellStart"/>
+      <w:r>
+        <w:rPr>
+          <w:lang w:val="pl-PL"/>
+        </w:rPr>
+        <w:t>SquareAdaptee</w:t>
+      </w:r>
+      <w:proofErr w:type="spellEnd"/>
+      <w:r>
+        <w:rPr>
+          <w:lang w:val="pl-PL"/>
+        </w:rPr>
+        <w:t xml:space="preserve"> posiada metodę </w:t>
+      </w:r>
+      <w:proofErr w:type="spellStart"/>
+      <w:r>
+        <w:rPr>
+          <w:lang w:val="pl-PL"/>
+        </w:rPr>
+        <w:t>GetArea</w:t>
+      </w:r>
+      <w:proofErr w:type="spellEnd"/>
+      <w:r>
+        <w:rPr>
+          <w:lang w:val="pl-PL"/>
+        </w:rPr>
+        <w:t>(</w:t>
+      </w:r>
+      <w:proofErr w:type="spellStart"/>
+      <w:r>
+        <w:rPr>
+          <w:lang w:val="pl-PL"/>
+        </w:rPr>
+        <w:t>int</w:t>
+      </w:r>
+      <w:proofErr w:type="spellEnd"/>
+      <w:r>
+        <w:rPr>
+          <w:lang w:val="pl-PL"/>
+        </w:rPr>
+        <w:t xml:space="preserve"> </w:t>
+      </w:r>
+      <w:proofErr w:type="spellStart"/>
+      <w:r>
+        <w:rPr>
+          <w:lang w:val="pl-PL"/>
+        </w:rPr>
+        <w:t>side</w:t>
+      </w:r>
+      <w:proofErr w:type="spellEnd"/>
+      <w:r>
+        <w:rPr>
+          <w:lang w:val="pl-PL"/>
+        </w:rPr>
+        <w:t xml:space="preserve">), która oblicza pole kwadratu o zadanym boku. Interfejs </w:t>
+      </w:r>
+      <w:proofErr w:type="spellStart"/>
+      <w:r>
+        <w:rPr>
+          <w:lang w:val="pl-PL"/>
+        </w:rPr>
+        <w:t>ITarget</w:t>
+      </w:r>
+      <w:proofErr w:type="spellEnd"/>
+      <w:r>
+        <w:rPr>
+          <w:lang w:val="pl-PL"/>
+        </w:rPr>
+        <w:t xml:space="preserve"> definiuje natomiast metodę </w:t>
+      </w:r>
+      <w:proofErr w:type="spellStart"/>
+      <w:r>
+        <w:rPr>
+          <w:lang w:val="pl-PL"/>
+        </w:rPr>
+        <w:t>GetArea</w:t>
+      </w:r>
+      <w:proofErr w:type="spellEnd"/>
+      <w:r>
+        <w:rPr>
+          <w:lang w:val="pl-PL"/>
+        </w:rPr>
+        <w:t>(), która nie przyjmuje żadnych argumentów.</w:t>
       </w:r>
     </w:p>
     <w:p>
@@ -472,10 +560,10 @@
           <w:lang w:val="pl-PL"/>
         </w:rPr>
         <w:drawing>
-          <wp:inline distT="0" distB="0" distL="0" distR="0" wp14:anchorId="2DFDE00D" wp14:editId="7F8926CA">
-            <wp:extent cx="3810532" cy="5163271"/>
+          <wp:inline distT="0" distB="0" distL="0" distR="0" wp14:anchorId="6CE2A433" wp14:editId="4DC228FF">
+            <wp:extent cx="2133898" cy="3238952"/>
             <wp:effectExtent l="0" t="0" r="0" b="0"/>
-            <wp:docPr id="4" name="Obraz 4"/>
+            <wp:docPr id="3" name="Obraz 3"/>
             <wp:cNvGraphicFramePr>
               <a:graphicFrameLocks xmlns:a="http://schemas.openxmlformats.org/drawingml/2006/main" noChangeAspect="1"/>
             </wp:cNvGraphicFramePr>
@@ -495,7 +583,7 @@
                   <pic:spPr>
                     <a:xfrm>
                       <a:off x="0" y="0"/>
-                      <a:ext cx="3810532" cy="5163271"/>
+                      <a:ext cx="2133898" cy="3238952"/>
                     </a:xfrm>
                     <a:prstGeom prst="rect">
                       <a:avLst/>
@@ -542,198 +630,201 @@
     </w:p>
     <w:p>
       <w:pPr>
+        <w:pStyle w:val="Akapitzlist"/>
         <w:numPr>
           <w:ilvl w:val="0"/>
-          <w:numId w:val="5"/>
+          <w:numId w:val="6"/>
         </w:numPr>
-        <w:shd w:val="clear" w:color="auto" w:fill="FFFFFF"/>
-        <w:spacing w:before="100" w:beforeAutospacing="1" w:after="0" w:line="240" w:lineRule="auto"/>
-        <w:rPr>
-          <w:lang w:val="pl-PL"/>
-        </w:rPr>
-      </w:pPr>
-      <w:r>
-        <w:rPr>
-          <w:lang w:val="pl-PL"/>
-        </w:rPr>
-        <w:t>Klasa </w:t>
-      </w:r>
-      <w:proofErr w:type="spellStart"/>
-      <w:r>
-        <w:rPr>
-          <w:lang w:val="pl-PL"/>
-        </w:rPr>
-        <w:t>SingletonBuforWydruku</w:t>
-      </w:r>
-      <w:proofErr w:type="spellEnd"/>
-      <w:r>
-        <w:rPr>
-          <w:lang w:val="pl-PL"/>
-        </w:rPr>
-        <w:t> jest oznaczona jako </w:t>
-      </w:r>
-      <w:proofErr w:type="spellStart"/>
-      <w:r>
-        <w:rPr>
-          <w:lang w:val="pl-PL"/>
-        </w:rPr>
-        <w:t>sealed</w:t>
-      </w:r>
-      <w:proofErr w:type="spellEnd"/>
-      <w:r>
-        <w:rPr>
-          <w:lang w:val="pl-PL"/>
-        </w:rPr>
-        <w:t>, aby uniemożliwić dziedziczenie.</w:t>
-      </w:r>
-    </w:p>
-    <w:p>
-      <w:pPr>
+        <w:rPr>
+          <w:lang w:val="pl-PL"/>
+        </w:rPr>
+      </w:pPr>
+      <w:r>
+        <w:rPr>
+          <w:lang w:val="pl-PL"/>
+        </w:rPr>
+        <w:t xml:space="preserve">Klasa implementuje interfejs </w:t>
+      </w:r>
+      <w:proofErr w:type="spellStart"/>
+      <w:r>
+        <w:rPr>
+          <w:lang w:val="pl-PL"/>
+        </w:rPr>
+        <w:t>ITarget</w:t>
+      </w:r>
+      <w:proofErr w:type="spellEnd"/>
+      <w:r>
+        <w:rPr>
+          <w:lang w:val="pl-PL"/>
+        </w:rPr>
+        <w:t xml:space="preserve">. </w:t>
+      </w:r>
+    </w:p>
+    <w:p>
+      <w:pPr>
+        <w:pStyle w:val="Akapitzlist"/>
         <w:numPr>
           <w:ilvl w:val="0"/>
-          <w:numId w:val="5"/>
+          <w:numId w:val="6"/>
         </w:numPr>
-        <w:shd w:val="clear" w:color="auto" w:fill="FFFFFF"/>
-        <w:spacing w:before="100" w:beforeAutospacing="1" w:after="0" w:line="240" w:lineRule="auto"/>
-        <w:rPr>
-          <w:lang w:val="pl-PL"/>
-        </w:rPr>
-      </w:pPr>
-      <w:r>
-        <w:rPr>
-          <w:lang w:val="pl-PL"/>
-        </w:rPr>
-        <w:t>Konstruktor klasy </w:t>
-      </w:r>
-      <w:proofErr w:type="spellStart"/>
-      <w:r>
-        <w:rPr>
-          <w:lang w:val="pl-PL"/>
-        </w:rPr>
-        <w:t>SingletonBuforWydruku</w:t>
-      </w:r>
-      <w:proofErr w:type="spellEnd"/>
-      <w:r>
-        <w:rPr>
-          <w:lang w:val="pl-PL"/>
-        </w:rPr>
-        <w:t> jest prywatny, aby uniemożliwić tworzenie instancji innymi metodami niż </w:t>
-      </w:r>
-      <w:proofErr w:type="spellStart"/>
-      <w:r>
-        <w:rPr>
-          <w:lang w:val="pl-PL"/>
-        </w:rPr>
-        <w:t>GetInstance</w:t>
-      </w:r>
-      <w:proofErr w:type="spellEnd"/>
-      <w:r>
-        <w:rPr>
-          <w:lang w:val="pl-PL"/>
-        </w:rPr>
-        <w:t>.</w:t>
-      </w:r>
-    </w:p>
-    <w:p>
-      <w:pPr>
+        <w:rPr>
+          <w:lang w:val="pl-PL"/>
+        </w:rPr>
+      </w:pPr>
+      <w:r>
+        <w:rPr>
+          <w:lang w:val="pl-PL"/>
+        </w:rPr>
+        <w:t xml:space="preserve">Klasa posiada referencję do obiektu klasy </w:t>
+      </w:r>
+      <w:proofErr w:type="spellStart"/>
+      <w:r>
+        <w:rPr>
+          <w:lang w:val="pl-PL"/>
+        </w:rPr>
+        <w:t>SquareAdaptee</w:t>
+      </w:r>
+      <w:proofErr w:type="spellEnd"/>
+      <w:r>
+        <w:rPr>
+          <w:lang w:val="pl-PL"/>
+        </w:rPr>
+        <w:t xml:space="preserve">. </w:t>
+      </w:r>
+    </w:p>
+    <w:p>
+      <w:pPr>
+        <w:pStyle w:val="Akapitzlist"/>
         <w:numPr>
           <w:ilvl w:val="0"/>
-          <w:numId w:val="5"/>
+          <w:numId w:val="6"/>
         </w:numPr>
-        <w:shd w:val="clear" w:color="auto" w:fill="FFFFFF"/>
-        <w:spacing w:before="100" w:beforeAutospacing="1" w:after="0" w:line="240" w:lineRule="auto"/>
-        <w:rPr>
-          <w:lang w:val="pl-PL"/>
-        </w:rPr>
-      </w:pPr>
-      <w:r>
-        <w:rPr>
-          <w:lang w:val="pl-PL"/>
-        </w:rPr>
-        <w:t>Metoda </w:t>
-      </w:r>
-      <w:proofErr w:type="spellStart"/>
-      <w:r>
-        <w:rPr>
-          <w:lang w:val="pl-PL"/>
-        </w:rPr>
-        <w:t>GetInstancezwraca</w:t>
-      </w:r>
-      <w:proofErr w:type="spellEnd"/>
-      <w:r>
-        <w:rPr>
-          <w:lang w:val="pl-PL"/>
-        </w:rPr>
-        <w:t xml:space="preserve"> istniejącą instancję </w:t>
-      </w:r>
-      <w:proofErr w:type="spellStart"/>
-      <w:r>
-        <w:rPr>
-          <w:lang w:val="pl-PL"/>
-        </w:rPr>
-        <w:t>SingletonBuforWydruku</w:t>
-      </w:r>
-      <w:proofErr w:type="spellEnd"/>
-      <w:r>
-        <w:rPr>
-          <w:lang w:val="pl-PL"/>
-        </w:rPr>
-        <w:t> lub tworzy nową, jeśli nie istnieje.</w:t>
-      </w:r>
-    </w:p>
-    <w:p>
-      <w:pPr>
+        <w:rPr>
+          <w:lang w:val="pl-PL"/>
+        </w:rPr>
+      </w:pPr>
+      <w:r>
+        <w:rPr>
+          <w:lang w:val="pl-PL"/>
+        </w:rPr>
+        <w:t xml:space="preserve">Konstruktor klasy przyjmuje obiekt </w:t>
+      </w:r>
+      <w:proofErr w:type="spellStart"/>
+      <w:r>
+        <w:rPr>
+          <w:lang w:val="pl-PL"/>
+        </w:rPr>
+        <w:t>SquareAdaptee</w:t>
+      </w:r>
+      <w:proofErr w:type="spellEnd"/>
+      <w:r>
+        <w:rPr>
+          <w:lang w:val="pl-PL"/>
+        </w:rPr>
+        <w:t xml:space="preserve"> jako argument. </w:t>
+      </w:r>
+    </w:p>
+    <w:p>
+      <w:pPr>
+        <w:pStyle w:val="Akapitzlist"/>
         <w:numPr>
           <w:ilvl w:val="0"/>
-          <w:numId w:val="5"/>
+          <w:numId w:val="6"/>
         </w:numPr>
-        <w:shd w:val="clear" w:color="auto" w:fill="FFFFFF"/>
-        <w:spacing w:before="100" w:beforeAutospacing="1" w:after="0" w:line="240" w:lineRule="auto"/>
-        <w:rPr>
-          <w:lang w:val="pl-PL"/>
-        </w:rPr>
-      </w:pPr>
-      <w:r>
-        <w:rPr>
-          <w:lang w:val="pl-PL"/>
-        </w:rPr>
-        <w:t>Metody </w:t>
-      </w:r>
-      <w:proofErr w:type="spellStart"/>
-      <w:r>
-        <w:rPr>
-          <w:lang w:val="pl-PL"/>
-        </w:rPr>
-        <w:t>addTask</w:t>
-      </w:r>
-      <w:proofErr w:type="spellEnd"/>
-      <w:r>
-        <w:rPr>
-          <w:lang w:val="pl-PL"/>
-        </w:rPr>
-        <w:t> i </w:t>
-      </w:r>
-      <w:proofErr w:type="spellStart"/>
-      <w:r>
-        <w:rPr>
-          <w:lang w:val="pl-PL"/>
-        </w:rPr>
-        <w:t>printTasks</w:t>
-      </w:r>
-      <w:proofErr w:type="spellEnd"/>
-      <w:r>
-        <w:rPr>
-          <w:lang w:val="pl-PL"/>
-        </w:rPr>
-        <w:t> są publiczne i dostępne z dowolnego miejsca w programie.</w:t>
-      </w:r>
-    </w:p>
-    <w:p>
-      <w:pPr>
-        <w:rPr>
-          <w:lang w:val="pl-PL"/>
-        </w:rPr>
-      </w:pPr>
+        <w:rPr>
+          <w:lang w:val="pl-PL"/>
+        </w:rPr>
+      </w:pPr>
+      <w:r>
+        <w:rPr>
+          <w:lang w:val="pl-PL"/>
+        </w:rPr>
+        <w:t xml:space="preserve">Metoda </w:t>
+      </w:r>
+      <w:proofErr w:type="spellStart"/>
+      <w:r>
+        <w:rPr>
+          <w:lang w:val="pl-PL"/>
+        </w:rPr>
+        <w:t>GetArea</w:t>
+      </w:r>
+      <w:proofErr w:type="spellEnd"/>
+      <w:r>
+        <w:rPr>
+          <w:lang w:val="pl-PL"/>
+        </w:rPr>
+        <w:t xml:space="preserve"> klasy </w:t>
+      </w:r>
+      <w:proofErr w:type="spellStart"/>
+      <w:r>
+        <w:rPr>
+          <w:lang w:val="pl-PL"/>
+        </w:rPr>
+        <w:t>SquareAdapter</w:t>
+      </w:r>
+      <w:proofErr w:type="spellEnd"/>
+      <w:r>
+        <w:rPr>
+          <w:lang w:val="pl-PL"/>
+        </w:rPr>
+        <w:t xml:space="preserve"> wywołuje metodę </w:t>
+      </w:r>
+      <w:proofErr w:type="spellStart"/>
+      <w:r>
+        <w:rPr>
+          <w:lang w:val="pl-PL"/>
+        </w:rPr>
+        <w:t>GetArea</w:t>
+      </w:r>
+      <w:proofErr w:type="spellEnd"/>
+      <w:r>
+        <w:rPr>
+          <w:lang w:val="pl-PL"/>
+        </w:rPr>
+        <w:t>(</w:t>
+      </w:r>
+      <w:proofErr w:type="spellStart"/>
+      <w:r>
+        <w:rPr>
+          <w:lang w:val="pl-PL"/>
+        </w:rPr>
+        <w:t>int</w:t>
+      </w:r>
+      <w:proofErr w:type="spellEnd"/>
+      <w:r>
+        <w:rPr>
+          <w:lang w:val="pl-PL"/>
+        </w:rPr>
+        <w:t xml:space="preserve"> </w:t>
+      </w:r>
+      <w:proofErr w:type="spellStart"/>
+      <w:r>
+        <w:rPr>
+          <w:lang w:val="pl-PL"/>
+        </w:rPr>
+        <w:t>side</w:t>
+      </w:r>
+      <w:proofErr w:type="spellEnd"/>
+      <w:r>
+        <w:rPr>
+          <w:lang w:val="pl-PL"/>
+        </w:rPr>
+        <w:t xml:space="preserve">) klasy </w:t>
+      </w:r>
+      <w:proofErr w:type="spellStart"/>
+      <w:r>
+        <w:rPr>
+          <w:lang w:val="pl-PL"/>
+        </w:rPr>
+        <w:t>SquareAdaptee</w:t>
+      </w:r>
+      <w:proofErr w:type="spellEnd"/>
+      <w:r>
+        <w:rPr>
+          <w:lang w:val="pl-PL"/>
+        </w:rPr>
+        <w:t xml:space="preserve"> z wartością 2 jako argumentem.</w:t>
+      </w:r>
     </w:p>
     <w:p>
       <w:pPr>
@@ -770,15 +861,474 @@
     </w:p>
     <w:p>
       <w:pPr>
-        <w:rPr>
-          <w:lang w:val="pl-PL"/>
-        </w:rPr>
-      </w:pPr>
-      <w:r>
-        <w:rPr>
-          <w:lang w:val="pl-PL"/>
-        </w:rPr>
-        <w:t>Wzorzec Singleton okazał się idealnym rozwiązaniem do implementacji bufora wydruku. Gwarantuje on, że w systemie istnieje tylko jeden bufor, do którego wszystkie wątki programu mogą dodawać zadania drukowania. Implementacja wzorca zapewnia spójność i bezpieczeństwo danych w buforze.</w:t>
+        <w:pStyle w:val="Nagwek1"/>
+        <w:rPr>
+          <w:rFonts w:asciiTheme="minorHAnsi" w:eastAsiaTheme="minorEastAsia" w:hAnsiTheme="minorHAnsi" w:cstheme="minorBidi"/>
+          <w:color w:val="auto"/>
+          <w:sz w:val="20"/>
+          <w:szCs w:val="20"/>
+          <w:lang w:val="pl-PL"/>
+        </w:rPr>
+      </w:pPr>
+      <w:r>
+        <w:rPr>
+          <w:rFonts w:asciiTheme="minorHAnsi" w:eastAsiaTheme="minorEastAsia" w:hAnsiTheme="minorHAnsi" w:cstheme="minorBidi"/>
+          <w:color w:val="auto"/>
+          <w:sz w:val="20"/>
+          <w:szCs w:val="20"/>
+          <w:lang w:val="pl-PL"/>
+        </w:rPr>
+        <w:t xml:space="preserve">Implementacja </w:t>
+      </w:r>
+      <w:r>
+        <w:rPr>
+          <w:rFonts w:asciiTheme="minorHAnsi" w:eastAsiaTheme="minorEastAsia" w:hAnsiTheme="minorHAnsi" w:cstheme="minorBidi"/>
+          <w:color w:val="auto"/>
+          <w:sz w:val="20"/>
+          <w:szCs w:val="20"/>
+          <w:lang w:val="pl-PL"/>
+        </w:rPr>
+        <w:t xml:space="preserve">okazała się skutecznym </w:t>
+      </w:r>
+      <w:proofErr w:type="spellStart"/>
+      <w:r>
+        <w:rPr>
+          <w:rFonts w:asciiTheme="minorHAnsi" w:eastAsiaTheme="minorEastAsia" w:hAnsiTheme="minorHAnsi" w:cstheme="minorBidi"/>
+          <w:color w:val="auto"/>
+          <w:sz w:val="20"/>
+          <w:szCs w:val="20"/>
+          <w:lang w:val="pl-PL"/>
+        </w:rPr>
+        <w:t>rozwiązaniem</w:t>
+      </w:r>
+      <w:proofErr w:type="spellEnd"/>
+      <w:r>
+        <w:rPr>
+          <w:rFonts w:asciiTheme="minorHAnsi" w:eastAsiaTheme="minorEastAsia" w:hAnsiTheme="minorHAnsi" w:cstheme="minorBidi"/>
+          <w:color w:val="auto"/>
+          <w:sz w:val="20"/>
+          <w:szCs w:val="20"/>
+          <w:lang w:val="pl-PL"/>
+        </w:rPr>
+        <w:t xml:space="preserve"> </w:t>
+      </w:r>
+      <w:proofErr w:type="spellStart"/>
+      <w:r>
+        <w:rPr>
+          <w:rFonts w:asciiTheme="minorHAnsi" w:eastAsiaTheme="minorEastAsia" w:hAnsiTheme="minorHAnsi" w:cstheme="minorBidi"/>
+          <w:color w:val="auto"/>
+          <w:sz w:val="20"/>
+          <w:szCs w:val="20"/>
+          <w:lang w:val="pl-PL"/>
+        </w:rPr>
+        <w:t>problemu</w:t>
+      </w:r>
+      <w:proofErr w:type="spellEnd"/>
+      <w:r>
+        <w:rPr>
+          <w:rFonts w:asciiTheme="minorHAnsi" w:eastAsiaTheme="minorEastAsia" w:hAnsiTheme="minorHAnsi" w:cstheme="minorBidi"/>
+          <w:color w:val="auto"/>
+          <w:sz w:val="20"/>
+          <w:szCs w:val="20"/>
+          <w:lang w:val="pl-PL"/>
+        </w:rPr>
+        <w:t xml:space="preserve"> </w:t>
+      </w:r>
+      <w:proofErr w:type="spellStart"/>
+      <w:r>
+        <w:rPr>
+          <w:rFonts w:asciiTheme="minorHAnsi" w:eastAsiaTheme="minorEastAsia" w:hAnsiTheme="minorHAnsi" w:cstheme="minorBidi"/>
+          <w:color w:val="auto"/>
+          <w:sz w:val="20"/>
+          <w:szCs w:val="20"/>
+          <w:lang w:val="pl-PL"/>
+        </w:rPr>
+        <w:t>adaptacji</w:t>
+      </w:r>
+      <w:proofErr w:type="spellEnd"/>
+      <w:r>
+        <w:rPr>
+          <w:rFonts w:asciiTheme="minorHAnsi" w:eastAsiaTheme="minorEastAsia" w:hAnsiTheme="minorHAnsi" w:cstheme="minorBidi"/>
+          <w:color w:val="auto"/>
+          <w:sz w:val="20"/>
+          <w:szCs w:val="20"/>
+          <w:lang w:val="pl-PL"/>
+        </w:rPr>
+        <w:t xml:space="preserve"> </w:t>
+      </w:r>
+      <w:proofErr w:type="spellStart"/>
+      <w:r>
+        <w:rPr>
+          <w:rFonts w:asciiTheme="minorHAnsi" w:eastAsiaTheme="minorEastAsia" w:hAnsiTheme="minorHAnsi" w:cstheme="minorBidi"/>
+          <w:color w:val="auto"/>
+          <w:sz w:val="20"/>
+          <w:szCs w:val="20"/>
+          <w:lang w:val="pl-PL"/>
+        </w:rPr>
+        <w:t>klasy</w:t>
+      </w:r>
+      <w:proofErr w:type="spellEnd"/>
+      <w:r>
+        <w:rPr>
+          <w:rFonts w:asciiTheme="minorHAnsi" w:eastAsiaTheme="minorEastAsia" w:hAnsiTheme="minorHAnsi" w:cstheme="minorBidi"/>
+          <w:color w:val="auto"/>
+          <w:sz w:val="20"/>
+          <w:szCs w:val="20"/>
+          <w:lang w:val="pl-PL"/>
+        </w:rPr>
+        <w:t xml:space="preserve"> </w:t>
+      </w:r>
+      <w:proofErr w:type="spellStart"/>
+      <w:r>
+        <w:rPr>
+          <w:rFonts w:asciiTheme="minorHAnsi" w:eastAsiaTheme="minorEastAsia" w:hAnsiTheme="minorHAnsi" w:cstheme="minorBidi"/>
+          <w:color w:val="auto"/>
+          <w:sz w:val="20"/>
+          <w:szCs w:val="20"/>
+          <w:lang w:val="pl-PL"/>
+        </w:rPr>
+        <w:t>SquareAdaptee</w:t>
+      </w:r>
+      <w:proofErr w:type="spellEnd"/>
+      <w:r>
+        <w:rPr>
+          <w:rFonts w:asciiTheme="minorHAnsi" w:eastAsiaTheme="minorEastAsia" w:hAnsiTheme="minorHAnsi" w:cstheme="minorBidi"/>
+          <w:color w:val="auto"/>
+          <w:sz w:val="20"/>
+          <w:szCs w:val="20"/>
+          <w:lang w:val="pl-PL"/>
+        </w:rPr>
+        <w:t xml:space="preserve"> do </w:t>
+      </w:r>
+      <w:proofErr w:type="spellStart"/>
+      <w:r>
+        <w:rPr>
+          <w:rFonts w:asciiTheme="minorHAnsi" w:eastAsiaTheme="minorEastAsia" w:hAnsiTheme="minorHAnsi" w:cstheme="minorBidi"/>
+          <w:color w:val="auto"/>
+          <w:sz w:val="20"/>
+          <w:szCs w:val="20"/>
+          <w:lang w:val="pl-PL"/>
+        </w:rPr>
+        <w:t>interfejsu</w:t>
+      </w:r>
+      <w:proofErr w:type="spellEnd"/>
+      <w:r>
+        <w:rPr>
+          <w:rFonts w:asciiTheme="minorHAnsi" w:eastAsiaTheme="minorEastAsia" w:hAnsiTheme="minorHAnsi" w:cstheme="minorBidi"/>
+          <w:color w:val="auto"/>
+          <w:sz w:val="20"/>
+          <w:szCs w:val="20"/>
+          <w:lang w:val="pl-PL"/>
+        </w:rPr>
+        <w:t xml:space="preserve"> </w:t>
+      </w:r>
+      <w:proofErr w:type="spellStart"/>
+      <w:r>
+        <w:rPr>
+          <w:rFonts w:asciiTheme="minorHAnsi" w:eastAsiaTheme="minorEastAsia" w:hAnsiTheme="minorHAnsi" w:cstheme="minorBidi"/>
+          <w:color w:val="auto"/>
+          <w:sz w:val="20"/>
+          <w:szCs w:val="20"/>
+          <w:lang w:val="pl-PL"/>
+        </w:rPr>
+        <w:t>ITarget</w:t>
+      </w:r>
+      <w:proofErr w:type="spellEnd"/>
+      <w:r>
+        <w:rPr>
+          <w:rFonts w:asciiTheme="minorHAnsi" w:eastAsiaTheme="minorEastAsia" w:hAnsiTheme="minorHAnsi" w:cstheme="minorBidi"/>
+          <w:color w:val="auto"/>
+          <w:sz w:val="20"/>
+          <w:szCs w:val="20"/>
+          <w:lang w:val="pl-PL"/>
+        </w:rPr>
+        <w:t xml:space="preserve">. </w:t>
+      </w:r>
+      <w:proofErr w:type="spellStart"/>
+      <w:r>
+        <w:rPr>
+          <w:rFonts w:asciiTheme="minorHAnsi" w:eastAsiaTheme="minorEastAsia" w:hAnsiTheme="minorHAnsi" w:cstheme="minorBidi"/>
+          <w:color w:val="auto"/>
+          <w:sz w:val="20"/>
+          <w:szCs w:val="20"/>
+          <w:lang w:val="pl-PL"/>
+        </w:rPr>
+        <w:t>Zastosowanie</w:t>
+      </w:r>
+      <w:proofErr w:type="spellEnd"/>
+      <w:r>
+        <w:rPr>
+          <w:rFonts w:asciiTheme="minorHAnsi" w:eastAsiaTheme="minorEastAsia" w:hAnsiTheme="minorHAnsi" w:cstheme="minorBidi"/>
+          <w:color w:val="auto"/>
+          <w:sz w:val="20"/>
+          <w:szCs w:val="20"/>
+          <w:lang w:val="pl-PL"/>
+        </w:rPr>
+        <w:t xml:space="preserve"> </w:t>
+      </w:r>
+      <w:proofErr w:type="spellStart"/>
+      <w:r>
+        <w:rPr>
+          <w:rFonts w:asciiTheme="minorHAnsi" w:eastAsiaTheme="minorEastAsia" w:hAnsiTheme="minorHAnsi" w:cstheme="minorBidi"/>
+          <w:color w:val="auto"/>
+          <w:sz w:val="20"/>
+          <w:szCs w:val="20"/>
+          <w:lang w:val="pl-PL"/>
+        </w:rPr>
+        <w:t>wzorca</w:t>
+      </w:r>
+      <w:proofErr w:type="spellEnd"/>
+      <w:r>
+        <w:rPr>
+          <w:rFonts w:asciiTheme="minorHAnsi" w:eastAsiaTheme="minorEastAsia" w:hAnsiTheme="minorHAnsi" w:cstheme="minorBidi"/>
+          <w:color w:val="auto"/>
+          <w:sz w:val="20"/>
+          <w:szCs w:val="20"/>
+          <w:lang w:val="pl-PL"/>
+        </w:rPr>
+        <w:t xml:space="preserve"> </w:t>
+      </w:r>
+      <w:proofErr w:type="spellStart"/>
+      <w:r>
+        <w:rPr>
+          <w:rFonts w:asciiTheme="minorHAnsi" w:eastAsiaTheme="minorEastAsia" w:hAnsiTheme="minorHAnsi" w:cstheme="minorBidi"/>
+          <w:color w:val="auto"/>
+          <w:sz w:val="20"/>
+          <w:szCs w:val="20"/>
+          <w:lang w:val="pl-PL"/>
+        </w:rPr>
+        <w:t>pozwoliło</w:t>
+      </w:r>
+      <w:proofErr w:type="spellEnd"/>
+      <w:r>
+        <w:rPr>
+          <w:rFonts w:asciiTheme="minorHAnsi" w:eastAsiaTheme="minorEastAsia" w:hAnsiTheme="minorHAnsi" w:cstheme="minorBidi"/>
+          <w:color w:val="auto"/>
+          <w:sz w:val="20"/>
+          <w:szCs w:val="20"/>
+          <w:lang w:val="pl-PL"/>
+        </w:rPr>
+        <w:t xml:space="preserve"> </w:t>
+      </w:r>
+      <w:proofErr w:type="spellStart"/>
+      <w:r>
+        <w:rPr>
+          <w:rFonts w:asciiTheme="minorHAnsi" w:eastAsiaTheme="minorEastAsia" w:hAnsiTheme="minorHAnsi" w:cstheme="minorBidi"/>
+          <w:color w:val="auto"/>
+          <w:sz w:val="20"/>
+          <w:szCs w:val="20"/>
+          <w:lang w:val="pl-PL"/>
+        </w:rPr>
+        <w:t>na</w:t>
+      </w:r>
+      <w:proofErr w:type="spellEnd"/>
+      <w:r>
+        <w:rPr>
+          <w:rFonts w:asciiTheme="minorHAnsi" w:eastAsiaTheme="minorEastAsia" w:hAnsiTheme="minorHAnsi" w:cstheme="minorBidi"/>
+          <w:color w:val="auto"/>
+          <w:sz w:val="20"/>
+          <w:szCs w:val="20"/>
+          <w:lang w:val="pl-PL"/>
+        </w:rPr>
+        <w:t xml:space="preserve"> </w:t>
+      </w:r>
+      <w:proofErr w:type="spellStart"/>
+      <w:r>
+        <w:rPr>
+          <w:rFonts w:asciiTheme="minorHAnsi" w:eastAsiaTheme="minorEastAsia" w:hAnsiTheme="minorHAnsi" w:cstheme="minorBidi"/>
+          <w:color w:val="auto"/>
+          <w:sz w:val="20"/>
+          <w:szCs w:val="20"/>
+          <w:lang w:val="pl-PL"/>
+        </w:rPr>
+        <w:t>zachowanie</w:t>
+      </w:r>
+      <w:proofErr w:type="spellEnd"/>
+      <w:r>
+        <w:rPr>
+          <w:rFonts w:asciiTheme="minorHAnsi" w:eastAsiaTheme="minorEastAsia" w:hAnsiTheme="minorHAnsi" w:cstheme="minorBidi"/>
+          <w:color w:val="auto"/>
+          <w:sz w:val="20"/>
+          <w:szCs w:val="20"/>
+          <w:lang w:val="pl-PL"/>
+        </w:rPr>
+        <w:t xml:space="preserve"> </w:t>
+      </w:r>
+      <w:proofErr w:type="spellStart"/>
+      <w:r>
+        <w:rPr>
+          <w:rFonts w:asciiTheme="minorHAnsi" w:eastAsiaTheme="minorEastAsia" w:hAnsiTheme="minorHAnsi" w:cstheme="minorBidi"/>
+          <w:color w:val="auto"/>
+          <w:sz w:val="20"/>
+          <w:szCs w:val="20"/>
+          <w:lang w:val="pl-PL"/>
+        </w:rPr>
+        <w:t>istniejącego</w:t>
+      </w:r>
+      <w:proofErr w:type="spellEnd"/>
+      <w:r>
+        <w:rPr>
+          <w:rFonts w:asciiTheme="minorHAnsi" w:eastAsiaTheme="minorEastAsia" w:hAnsiTheme="minorHAnsi" w:cstheme="minorBidi"/>
+          <w:color w:val="auto"/>
+          <w:sz w:val="20"/>
+          <w:szCs w:val="20"/>
+          <w:lang w:val="pl-PL"/>
+        </w:rPr>
+        <w:t xml:space="preserve"> </w:t>
+      </w:r>
+      <w:proofErr w:type="spellStart"/>
+      <w:r>
+        <w:rPr>
+          <w:rFonts w:asciiTheme="minorHAnsi" w:eastAsiaTheme="minorEastAsia" w:hAnsiTheme="minorHAnsi" w:cstheme="minorBidi"/>
+          <w:color w:val="auto"/>
+          <w:sz w:val="20"/>
+          <w:szCs w:val="20"/>
+          <w:lang w:val="pl-PL"/>
+        </w:rPr>
+        <w:t>kodu</w:t>
+      </w:r>
+      <w:proofErr w:type="spellEnd"/>
+      <w:r>
+        <w:rPr>
+          <w:rFonts w:asciiTheme="minorHAnsi" w:eastAsiaTheme="minorEastAsia" w:hAnsiTheme="minorHAnsi" w:cstheme="minorBidi"/>
+          <w:color w:val="auto"/>
+          <w:sz w:val="20"/>
+          <w:szCs w:val="20"/>
+          <w:lang w:val="pl-PL"/>
+        </w:rPr>
+        <w:t xml:space="preserve"> </w:t>
+      </w:r>
+      <w:proofErr w:type="spellStart"/>
+      <w:r>
+        <w:rPr>
+          <w:rFonts w:asciiTheme="minorHAnsi" w:eastAsiaTheme="minorEastAsia" w:hAnsiTheme="minorHAnsi" w:cstheme="minorBidi"/>
+          <w:color w:val="auto"/>
+          <w:sz w:val="20"/>
+          <w:szCs w:val="20"/>
+          <w:lang w:val="pl-PL"/>
+        </w:rPr>
+        <w:t>klasy</w:t>
+      </w:r>
+      <w:proofErr w:type="spellEnd"/>
+      <w:r>
+        <w:rPr>
+          <w:rFonts w:asciiTheme="minorHAnsi" w:eastAsiaTheme="minorEastAsia" w:hAnsiTheme="minorHAnsi" w:cstheme="minorBidi"/>
+          <w:color w:val="auto"/>
+          <w:sz w:val="20"/>
+          <w:szCs w:val="20"/>
+          <w:lang w:val="pl-PL"/>
+        </w:rPr>
+        <w:t xml:space="preserve"> </w:t>
+      </w:r>
+      <w:proofErr w:type="spellStart"/>
+      <w:r>
+        <w:rPr>
+          <w:rFonts w:asciiTheme="minorHAnsi" w:eastAsiaTheme="minorEastAsia" w:hAnsiTheme="minorHAnsi" w:cstheme="minorBidi"/>
+          <w:color w:val="auto"/>
+          <w:sz w:val="20"/>
+          <w:szCs w:val="20"/>
+          <w:lang w:val="pl-PL"/>
+        </w:rPr>
+        <w:t>SquareAdaptee</w:t>
+      </w:r>
+      <w:proofErr w:type="spellEnd"/>
+      <w:r>
+        <w:rPr>
+          <w:rFonts w:asciiTheme="minorHAnsi" w:eastAsiaTheme="minorEastAsia" w:hAnsiTheme="minorHAnsi" w:cstheme="minorBidi"/>
+          <w:color w:val="auto"/>
+          <w:sz w:val="20"/>
+          <w:szCs w:val="20"/>
+          <w:lang w:val="pl-PL"/>
+        </w:rPr>
+        <w:t xml:space="preserve"> </w:t>
+      </w:r>
+      <w:proofErr w:type="spellStart"/>
+      <w:r>
+        <w:rPr>
+          <w:rFonts w:asciiTheme="minorHAnsi" w:eastAsiaTheme="minorEastAsia" w:hAnsiTheme="minorHAnsi" w:cstheme="minorBidi"/>
+          <w:color w:val="auto"/>
+          <w:sz w:val="20"/>
+          <w:szCs w:val="20"/>
+          <w:lang w:val="pl-PL"/>
+        </w:rPr>
+        <w:t>i</w:t>
+      </w:r>
+      <w:proofErr w:type="spellEnd"/>
+      <w:r>
+        <w:rPr>
+          <w:rFonts w:asciiTheme="minorHAnsi" w:eastAsiaTheme="minorEastAsia" w:hAnsiTheme="minorHAnsi" w:cstheme="minorBidi"/>
+          <w:color w:val="auto"/>
+          <w:sz w:val="20"/>
+          <w:szCs w:val="20"/>
+          <w:lang w:val="pl-PL"/>
+        </w:rPr>
+        <w:t xml:space="preserve"> </w:t>
+      </w:r>
+      <w:proofErr w:type="spellStart"/>
+      <w:r>
+        <w:rPr>
+          <w:rFonts w:asciiTheme="minorHAnsi" w:eastAsiaTheme="minorEastAsia" w:hAnsiTheme="minorHAnsi" w:cstheme="minorBidi"/>
+          <w:color w:val="auto"/>
+          <w:sz w:val="20"/>
+          <w:szCs w:val="20"/>
+          <w:lang w:val="pl-PL"/>
+        </w:rPr>
+        <w:t>zwiększyło</w:t>
+      </w:r>
+      <w:proofErr w:type="spellEnd"/>
+      <w:r>
+        <w:rPr>
+          <w:rFonts w:asciiTheme="minorHAnsi" w:eastAsiaTheme="minorEastAsia" w:hAnsiTheme="minorHAnsi" w:cstheme="minorBidi"/>
+          <w:color w:val="auto"/>
+          <w:sz w:val="20"/>
+          <w:szCs w:val="20"/>
+          <w:lang w:val="pl-PL"/>
+        </w:rPr>
+        <w:t xml:space="preserve"> </w:t>
+      </w:r>
+      <w:proofErr w:type="spellStart"/>
+      <w:r>
+        <w:rPr>
+          <w:rFonts w:asciiTheme="minorHAnsi" w:eastAsiaTheme="minorEastAsia" w:hAnsiTheme="minorHAnsi" w:cstheme="minorBidi"/>
+          <w:color w:val="auto"/>
+          <w:sz w:val="20"/>
+          <w:szCs w:val="20"/>
+          <w:lang w:val="pl-PL"/>
+        </w:rPr>
+        <w:t>elastyczność</w:t>
+      </w:r>
+      <w:proofErr w:type="spellEnd"/>
+      <w:r>
+        <w:rPr>
+          <w:rFonts w:asciiTheme="minorHAnsi" w:eastAsiaTheme="minorEastAsia" w:hAnsiTheme="minorHAnsi" w:cstheme="minorBidi"/>
+          <w:color w:val="auto"/>
+          <w:sz w:val="20"/>
+          <w:szCs w:val="20"/>
+          <w:lang w:val="pl-PL"/>
+        </w:rPr>
+        <w:t xml:space="preserve"> </w:t>
+      </w:r>
+      <w:proofErr w:type="spellStart"/>
+      <w:r>
+        <w:rPr>
+          <w:rFonts w:asciiTheme="minorHAnsi" w:eastAsiaTheme="minorEastAsia" w:hAnsiTheme="minorHAnsi" w:cstheme="minorBidi"/>
+          <w:color w:val="auto"/>
+          <w:sz w:val="20"/>
+          <w:szCs w:val="20"/>
+          <w:lang w:val="pl-PL"/>
+        </w:rPr>
+        <w:t>kodu</w:t>
+      </w:r>
+      <w:proofErr w:type="spellEnd"/>
+      <w:r>
+        <w:rPr>
+          <w:rFonts w:asciiTheme="minorHAnsi" w:eastAsiaTheme="minorEastAsia" w:hAnsiTheme="minorHAnsi" w:cstheme="minorBidi"/>
+          <w:color w:val="auto"/>
+          <w:sz w:val="20"/>
+          <w:szCs w:val="20"/>
+          <w:lang w:val="pl-PL"/>
+        </w:rPr>
+        <w:t>.</w:t>
       </w:r>
     </w:p>
     <w:p>
@@ -1138,6 +1688,119 @@
     </w:lvl>
   </w:abstractNum>
   <w:abstractNum w:abstractNumId="1" w15:restartNumberingAfterBreak="0">
+    <w:nsid w:val="30BC578D"/>
+    <w:multiLevelType w:val="hybridMultilevel"/>
+    <w:tmpl w:val="0C16FD06"/>
+    <w:lvl w:ilvl="0" w:tplc="04150001">
+      <w:start w:val="1"/>
+      <w:numFmt w:val="bullet"/>
+      <w:lvlText w:val=""/>
+      <w:lvlJc w:val="left"/>
+      <w:pPr>
+        <w:ind w:left="720" w:hanging="360"/>
+      </w:pPr>
+      <w:rPr>
+        <w:rFonts w:ascii="Symbol" w:hAnsi="Symbol" w:hint="default"/>
+      </w:rPr>
+    </w:lvl>
+    <w:lvl w:ilvl="1" w:tplc="04150003" w:tentative="1">
+      <w:start w:val="1"/>
+      <w:numFmt w:val="bullet"/>
+      <w:lvlText w:val="o"/>
+      <w:lvlJc w:val="left"/>
+      <w:pPr>
+        <w:ind w:left="1440" w:hanging="360"/>
+      </w:pPr>
+      <w:rPr>
+        <w:rFonts w:ascii="Courier New" w:hAnsi="Courier New" w:cs="Courier New" w:hint="default"/>
+      </w:rPr>
+    </w:lvl>
+    <w:lvl w:ilvl="2" w:tplc="04150005" w:tentative="1">
+      <w:start w:val="1"/>
+      <w:numFmt w:val="bullet"/>
+      <w:lvlText w:val=""/>
+      <w:lvlJc w:val="left"/>
+      <w:pPr>
+        <w:ind w:left="2160" w:hanging="360"/>
+      </w:pPr>
+      <w:rPr>
+        <w:rFonts w:ascii="Wingdings" w:hAnsi="Wingdings" w:hint="default"/>
+      </w:rPr>
+    </w:lvl>
+    <w:lvl w:ilvl="3" w:tplc="04150001" w:tentative="1">
+      <w:start w:val="1"/>
+      <w:numFmt w:val="bullet"/>
+      <w:lvlText w:val=""/>
+      <w:lvlJc w:val="left"/>
+      <w:pPr>
+        <w:ind w:left="2880" w:hanging="360"/>
+      </w:pPr>
+      <w:rPr>
+        <w:rFonts w:ascii="Symbol" w:hAnsi="Symbol" w:hint="default"/>
+      </w:rPr>
+    </w:lvl>
+    <w:lvl w:ilvl="4" w:tplc="04150003" w:tentative="1">
+      <w:start w:val="1"/>
+      <w:numFmt w:val="bullet"/>
+      <w:lvlText w:val="o"/>
+      <w:lvlJc w:val="left"/>
+      <w:pPr>
+        <w:ind w:left="3600" w:hanging="360"/>
+      </w:pPr>
+      <w:rPr>
+        <w:rFonts w:ascii="Courier New" w:hAnsi="Courier New" w:cs="Courier New" w:hint="default"/>
+      </w:rPr>
+    </w:lvl>
+    <w:lvl w:ilvl="5" w:tplc="04150005" w:tentative="1">
+      <w:start w:val="1"/>
+      <w:numFmt w:val="bullet"/>
+      <w:lvlText w:val=""/>
+      <w:lvlJc w:val="left"/>
+      <w:pPr>
+        <w:ind w:left="4320" w:hanging="360"/>
+      </w:pPr>
+      <w:rPr>
+        <w:rFonts w:ascii="Wingdings" w:hAnsi="Wingdings" w:hint="default"/>
+      </w:rPr>
+    </w:lvl>
+    <w:lvl w:ilvl="6" w:tplc="04150001" w:tentative="1">
+      <w:start w:val="1"/>
+      <w:numFmt w:val="bullet"/>
+      <w:lvlText w:val=""/>
+      <w:lvlJc w:val="left"/>
+      <w:pPr>
+        <w:ind w:left="5040" w:hanging="360"/>
+      </w:pPr>
+      <w:rPr>
+        <w:rFonts w:ascii="Symbol" w:hAnsi="Symbol" w:hint="default"/>
+      </w:rPr>
+    </w:lvl>
+    <w:lvl w:ilvl="7" w:tplc="04150003" w:tentative="1">
+      <w:start w:val="1"/>
+      <w:numFmt w:val="bullet"/>
+      <w:lvlText w:val="o"/>
+      <w:lvlJc w:val="left"/>
+      <w:pPr>
+        <w:ind w:left="5760" w:hanging="360"/>
+      </w:pPr>
+      <w:rPr>
+        <w:rFonts w:ascii="Courier New" w:hAnsi="Courier New" w:cs="Courier New" w:hint="default"/>
+      </w:rPr>
+    </w:lvl>
+    <w:lvl w:ilvl="8" w:tplc="04150005" w:tentative="1">
+      <w:start w:val="1"/>
+      <w:numFmt w:val="bullet"/>
+      <w:lvlText w:val=""/>
+      <w:lvlJc w:val="left"/>
+      <w:pPr>
+        <w:ind w:left="6480" w:hanging="360"/>
+      </w:pPr>
+      <w:rPr>
+        <w:rFonts w:ascii="Wingdings" w:hAnsi="Wingdings" w:hint="default"/>
+      </w:rPr>
+    </w:lvl>
+  </w:abstractNum>
+  <w:abstractNum w:abstractNumId="2" w15:restartNumberingAfterBreak="0">
     <w:nsid w:val="43FA1C85"/>
     <w:multiLevelType w:val="hybridMultilevel"/>
     <w:tmpl w:val="EE3C05DA"/>
@@ -1226,7 +1889,7 @@
       </w:pPr>
     </w:lvl>
   </w:abstractNum>
-  <w:abstractNum w:abstractNumId="2" w15:restartNumberingAfterBreak="0">
+  <w:abstractNum w:abstractNumId="3" w15:restartNumberingAfterBreak="0">
     <w:nsid w:val="4D767D51"/>
     <w:multiLevelType w:val="hybridMultilevel"/>
     <w:tmpl w:val="9B7E97AA"/>
@@ -1339,7 +2002,7 @@
       </w:rPr>
     </w:lvl>
   </w:abstractNum>
-  <w:abstractNum w:abstractNumId="3" w15:restartNumberingAfterBreak="0">
+  <w:abstractNum w:abstractNumId="4" w15:restartNumberingAfterBreak="0">
     <w:nsid w:val="58EE6892"/>
     <w:multiLevelType w:val="hybridMultilevel"/>
     <w:tmpl w:val="0D3634A8"/>
@@ -1452,7 +2115,7 @@
       </w:rPr>
     </w:lvl>
   </w:abstractNum>
-  <w:abstractNum w:abstractNumId="4" w15:restartNumberingAfterBreak="0">
+  <w:abstractNum w:abstractNumId="5" w15:restartNumberingAfterBreak="0">
     <w:nsid w:val="6FBB1C88"/>
     <w:multiLevelType w:val="multilevel"/>
     <w:tmpl w:val="A1DE2E44"/>
@@ -1602,19 +2265,22 @@
     </w:lvl>
   </w:abstractNum>
   <w:num w:numId="1">
-    <w:abstractNumId w:val="1"/>
+    <w:abstractNumId w:val="2"/>
   </w:num>
   <w:num w:numId="2">
-    <w:abstractNumId w:val="3"/>
+    <w:abstractNumId w:val="4"/>
   </w:num>
   <w:num w:numId="3">
     <w:abstractNumId w:val="0"/>
   </w:num>
   <w:num w:numId="4">
-    <w:abstractNumId w:val="2"/>
+    <w:abstractNumId w:val="3"/>
   </w:num>
   <w:num w:numId="5">
-    <w:abstractNumId w:val="4"/>
+    <w:abstractNumId w:val="5"/>
+  </w:num>
+  <w:num w:numId="6">
+    <w:abstractNumId w:val="1"/>
   </w:num>
 </w:numbering>
 </file>

</xml_diff>